<commit_message>
uploaded section of random forest to final presentation and final paper
</commit_message>
<xml_diff>
--- a/Presentation/Final_Report.docx
+++ b/Presentation/Final_Report.docx
@@ -4074,7 +4074,7 @@
         <w:t xml:space="preserve">ESP</w:t>
       </w:r>
       <w:r>
-        <w:t xml:space="preserve">). When a point on the graph is selected a window appears showing the variable’s name, the mean standard error, and a definition of the variable. The function utilizes the enselble learning method Random Forest, so the higher the mean standard error the more important the variable. The function takes the following input parameters and outputs a plotly graph.</w:t>
+        <w:t xml:space="preserve">). When a point on the graph is selected a window appears showing the variable’s name, the mean standard error, and a definition of the variable. The function utilizes the ensemble learning method Random Forest, so the higher the mean standard error the more important the variable. The function takes the following input parameters and outputs a plotly graph.</w:t>
       </w:r>
       <w:r>
         <w:br w:type="textWrapping"/>
@@ -4151,7 +4151,7 @@
         <w:t xml:space="preserve"> </w:t>
       </w:r>
       <w:r>
-        <w:t xml:space="preserve">which corresponds to the drug being tested. The user can either specificy TRUE or FALSE. The function defaults to FALSE where the variable</w:t>
+        <w:t xml:space="preserve">which corresponds to the drug being tested. The user can either specify TRUE or FALSE. The function defaults to FALSE where the variable</w:t>
       </w:r>
       <w:r>
         <w:t xml:space="preserve"> </w:t>
@@ -4183,7 +4183,7 @@
         <w:t xml:space="preserve">df</w:t>
       </w:r>
       <w:r>
-        <w:t xml:space="preserve">. This call specifies which data frame to use for the function. The default data frame is efficacy summary; however, the user can specificy another data frame if they choose. If the user, chooses another data frame they need to be insure that the data frame is compatabile with the function. In order to be comptabile the function must have a variable titles as either ESP or ELU. The function only works for variables that are either factor or numeric. The function automatically converts</w:t>
+        <w:t xml:space="preserve">. This call specifies which data frame to use for the function. The default data frame is efficacy summary; however, the user can specify another data frame if they choose. If the user, chooses another data frame they need to be insure that the data frame is compatible with the function. In order to be compatible the function must have a variable titles as either ESP or ELU. The function only works for variables that are either factor or numeric. The function automatically converts</w:t>
       </w:r>
       <w:r>
         <w:t xml:space="preserve"> </w:t>
@@ -4279,9 +4279,149 @@
     </w:p>
     <w:p>
       <w:pPr>
+        <w:pStyle w:val="SourceCode"/>
+      </w:pPr>
+      <w:r>
+        <w:rPr>
+          <w:rStyle w:val="KeywordTok"/>
+        </w:rPr>
+        <w:t xml:space="preserve">best_variables</w:t>
+      </w:r>
+      <w:r>
+        <w:rPr>
+          <w:rStyle w:val="NormalTok"/>
+        </w:rPr>
+        <w:t xml:space="preserve">(</w:t>
+      </w:r>
+      <w:r>
+        <w:rPr>
+          <w:rStyle w:val="DataTypeTok"/>
+        </w:rPr>
+        <w:t xml:space="preserve">dep_var =</w:t>
+      </w:r>
+      <w:r>
+        <w:rPr>
+          <w:rStyle w:val="NormalTok"/>
+        </w:rPr>
+        <w:t xml:space="preserve"> </w:t>
+      </w:r>
+      <w:r>
+        <w:rPr>
+          <w:rStyle w:val="StringTok"/>
+        </w:rPr>
+        <w:t xml:space="preserve">"ELU"</w:t>
+      </w:r>
+      <w:r>
+        <w:rPr>
+          <w:rStyle w:val="NormalTok"/>
+        </w:rPr>
+        <w:t xml:space="preserve">, </w:t>
+      </w:r>
+      <w:r>
+        <w:rPr>
+          <w:rStyle w:val="DataTypeTok"/>
+        </w:rPr>
+        <w:t xml:space="preserve">drug =</w:t>
+      </w:r>
+      <w:r>
+        <w:rPr>
+          <w:rStyle w:val="NormalTok"/>
+        </w:rPr>
+        <w:t xml:space="preserve"> </w:t>
+      </w:r>
+      <w:r>
+        <w:rPr>
+          <w:rStyle w:val="OtherTok"/>
+        </w:rPr>
+        <w:t xml:space="preserve">FALSE</w:t>
+      </w:r>
+      <w:r>
+        <w:rPr>
+          <w:rStyle w:val="NormalTok"/>
+        </w:rPr>
+        <w:t xml:space="preserve">, </w:t>
+      </w:r>
+      <w:r>
+        <w:rPr>
+          <w:rStyle w:val="DataTypeTok"/>
+        </w:rPr>
+        <w:t xml:space="preserve">df =</w:t>
+      </w:r>
+      <w:r>
+        <w:rPr>
+          <w:rStyle w:val="NormalTok"/>
+        </w:rPr>
+        <w:t xml:space="preserve"> </w:t>
+      </w:r>
+      <w:r>
+        <w:rPr>
+          <w:rStyle w:val="NormalTok"/>
+        </w:rPr>
+        <w:t xml:space="preserve">efficacy_summary)</w:t>
+      </w:r>
+    </w:p>
+    <w:p>
+      <w:pPr>
+        <w:pStyle w:val="Heading4"/>
+      </w:pPr>
+      <w:bookmarkStart w:id="45" w:name="graph-output"/>
+      <w:bookmarkEnd w:id="45"/>
+      <w:r>
+        <w:t xml:space="preserve">Graph output</w:t>
+      </w:r>
+    </w:p>
+    <w:p>
+      <w:pPr>
         <w:pStyle w:val="FirstParagraph"/>
       </w:pPr>
       <w:r>
+        <w:drawing>
+          <wp:inline>
+            <wp:extent cx="5334000" cy="4100014"/>
+            <wp:effectExtent b="0" l="0" r="0" t="0"/>
+            <wp:docPr descr="" id="1" name="Picture"/>
+            <a:graphic>
+              <a:graphicData uri="http://schemas.openxmlformats.org/drawingml/2006/picture">
+                <pic:pic>
+                  <pic:nvPicPr>
+                    <pic:cNvPr descr="Final_Report_files/figure-docx/unnamed-chunk-13-1.png" id="0" name="Picture"/>
+                    <pic:cNvPicPr>
+                      <a:picLocks noChangeArrowheads="1" noChangeAspect="1"/>
+                    </pic:cNvPicPr>
+                  </pic:nvPicPr>
+                  <pic:blipFill>
+                    <a:blip r:embed="rId46"/>
+                    <a:stretch>
+                      <a:fillRect/>
+                    </a:stretch>
+                  </pic:blipFill>
+                  <pic:spPr bwMode="auto">
+                    <a:xfrm>
+                      <a:off x="0" y="0"/>
+                      <a:ext cx="5334000" cy="4100014"/>
+                    </a:xfrm>
+                    <a:prstGeom prst="rect">
+                      <a:avLst/>
+                    </a:prstGeom>
+                    <a:noFill/>
+                    <a:ln w="9525">
+                      <a:noFill/>
+                      <a:headEnd/>
+                      <a:tailEnd/>
+                    </a:ln>
+                  </pic:spPr>
+                </pic:pic>
+              </a:graphicData>
+            </a:graphic>
+          </wp:inline>
+        </w:drawing>
+      </w:r>
+    </w:p>
+    <w:p>
+      <w:pPr>
+        <w:pStyle w:val="BodyText"/>
+      </w:pPr>
+      <w:r>
         <w:t xml:space="preserve">The graph displayed above shows variable importance using</w:t>
       </w:r>
       <w:r>
@@ -4341,7 +4481,542 @@
         <w:pStyle w:val="BodyText"/>
       </w:pPr>
       <w:r>
-        <w:t xml:space="preserve">The code segement below shows the call for the Random Forest algorethim used to determine which variables are the best important.</w:t>
+        <w:t xml:space="preserve">The code segment below shows the call for the Random Forest algorithm used to determine which variables are the best important.</w:t>
+      </w:r>
+    </w:p>
+    <w:p>
+      <w:pPr>
+        <w:pStyle w:val="SourceCode"/>
+      </w:pPr>
+      <w:r>
+        <w:rPr>
+          <w:rStyle w:val="NormalTok"/>
+        </w:rPr>
+        <w:t xml:space="preserve">efficacy.rf &lt;-</w:t>
+      </w:r>
+      <w:r>
+        <w:rPr>
+          <w:rStyle w:val="StringTok"/>
+        </w:rPr>
+        <w:t xml:space="preserve"> </w:t>
+      </w:r>
+      <w:r>
+        <w:rPr>
+          <w:rStyle w:val="KeywordTok"/>
+        </w:rPr>
+        <w:t xml:space="preserve">randomForest</w:t>
+      </w:r>
+      <w:r>
+        <w:rPr>
+          <w:rStyle w:val="NormalTok"/>
+        </w:rPr>
+        <w:t xml:space="preserve">( ESP ~</w:t>
+      </w:r>
+      <w:r>
+        <w:rPr>
+          <w:rStyle w:val="StringTok"/>
+        </w:rPr>
+        <w:t xml:space="preserve"> </w:t>
+      </w:r>
+      <w:r>
+        <w:rPr>
+          <w:rStyle w:val="NormalTok"/>
+        </w:rPr>
+        <w:t xml:space="preserve">., </w:t>
+      </w:r>
+      <w:r>
+        <w:rPr>
+          <w:rStyle w:val="DataTypeTok"/>
+        </w:rPr>
+        <w:t xml:space="preserve">data =</w:t>
+      </w:r>
+      <w:r>
+        <w:rPr>
+          <w:rStyle w:val="NormalTok"/>
+        </w:rPr>
+        <w:t xml:space="preserve">dataset,</w:t>
+      </w:r>
+      <w:r>
+        <w:br w:type="textWrapping"/>
+      </w:r>
+      <w:r>
+        <w:rPr>
+          <w:rStyle w:val="NormalTok"/>
+        </w:rPr>
+        <w:t xml:space="preserve"> </w:t>
+      </w:r>
+      <w:r>
+        <w:rPr>
+          <w:rStyle w:val="NormalTok"/>
+        </w:rPr>
+        <w:t xml:space="preserve"> </w:t>
+      </w:r>
+      <w:r>
+        <w:rPr>
+          <w:rStyle w:val="NormalTok"/>
+        </w:rPr>
+        <w:t xml:space="preserve"> </w:t>
+      </w:r>
+      <w:r>
+        <w:rPr>
+          <w:rStyle w:val="NormalTok"/>
+        </w:rPr>
+        <w:t xml:space="preserve"> </w:t>
+      </w:r>
+      <w:r>
+        <w:rPr>
+          <w:rStyle w:val="NormalTok"/>
+        </w:rPr>
+        <w:t xml:space="preserve"> </w:t>
+      </w:r>
+      <w:r>
+        <w:rPr>
+          <w:rStyle w:val="NormalTok"/>
+        </w:rPr>
+        <w:t xml:space="preserve"> </w:t>
+      </w:r>
+      <w:r>
+        <w:rPr>
+          <w:rStyle w:val="NormalTok"/>
+        </w:rPr>
+        <w:t xml:space="preserve"> </w:t>
+      </w:r>
+      <w:r>
+        <w:rPr>
+          <w:rStyle w:val="NormalTok"/>
+        </w:rPr>
+        <w:t xml:space="preserve"> </w:t>
+      </w:r>
+      <w:r>
+        <w:rPr>
+          <w:rStyle w:val="NormalTok"/>
+        </w:rPr>
+        <w:t xml:space="preserve"> </w:t>
+      </w:r>
+      <w:r>
+        <w:rPr>
+          <w:rStyle w:val="NormalTok"/>
+        </w:rPr>
+        <w:t xml:space="preserve"> </w:t>
+      </w:r>
+      <w:r>
+        <w:rPr>
+          <w:rStyle w:val="NormalTok"/>
+        </w:rPr>
+        <w:t xml:space="preserve"> </w:t>
+      </w:r>
+      <w:r>
+        <w:rPr>
+          <w:rStyle w:val="NormalTok"/>
+        </w:rPr>
+        <w:t xml:space="preserve"> </w:t>
+      </w:r>
+      <w:r>
+        <w:rPr>
+          <w:rStyle w:val="NormalTok"/>
+        </w:rPr>
+        <w:t xml:space="preserve"> </w:t>
+      </w:r>
+      <w:r>
+        <w:rPr>
+          <w:rStyle w:val="NormalTok"/>
+        </w:rPr>
+        <w:t xml:space="preserve"> </w:t>
+      </w:r>
+      <w:r>
+        <w:rPr>
+          <w:rStyle w:val="DataTypeTok"/>
+        </w:rPr>
+        <w:t xml:space="preserve">na.action =</w:t>
+      </w:r>
+      <w:r>
+        <w:rPr>
+          <w:rStyle w:val="NormalTok"/>
+        </w:rPr>
+        <w:t xml:space="preserve"> </w:t>
+      </w:r>
+      <w:r>
+        <w:rPr>
+          <w:rStyle w:val="NormalTok"/>
+        </w:rPr>
+        <w:t xml:space="preserve">na.roughfix,</w:t>
+      </w:r>
+      <w:r>
+        <w:br w:type="textWrapping"/>
+      </w:r>
+      <w:r>
+        <w:rPr>
+          <w:rStyle w:val="NormalTok"/>
+        </w:rPr>
+        <w:t xml:space="preserve"> </w:t>
+      </w:r>
+      <w:r>
+        <w:rPr>
+          <w:rStyle w:val="NormalTok"/>
+        </w:rPr>
+        <w:t xml:space="preserve"> </w:t>
+      </w:r>
+      <w:r>
+        <w:rPr>
+          <w:rStyle w:val="NormalTok"/>
+        </w:rPr>
+        <w:t xml:space="preserve"> </w:t>
+      </w:r>
+      <w:r>
+        <w:rPr>
+          <w:rStyle w:val="NormalTok"/>
+        </w:rPr>
+        <w:t xml:space="preserve"> </w:t>
+      </w:r>
+      <w:r>
+        <w:rPr>
+          <w:rStyle w:val="NormalTok"/>
+        </w:rPr>
+        <w:t xml:space="preserve"> </w:t>
+      </w:r>
+      <w:r>
+        <w:rPr>
+          <w:rStyle w:val="NormalTok"/>
+        </w:rPr>
+        <w:t xml:space="preserve"> </w:t>
+      </w:r>
+      <w:r>
+        <w:rPr>
+          <w:rStyle w:val="NormalTok"/>
+        </w:rPr>
+        <w:t xml:space="preserve"> </w:t>
+      </w:r>
+      <w:r>
+        <w:rPr>
+          <w:rStyle w:val="NormalTok"/>
+        </w:rPr>
+        <w:t xml:space="preserve"> </w:t>
+      </w:r>
+      <w:r>
+        <w:rPr>
+          <w:rStyle w:val="NormalTok"/>
+        </w:rPr>
+        <w:t xml:space="preserve"> </w:t>
+      </w:r>
+      <w:r>
+        <w:rPr>
+          <w:rStyle w:val="NormalTok"/>
+        </w:rPr>
+        <w:t xml:space="preserve"> </w:t>
+      </w:r>
+      <w:r>
+        <w:rPr>
+          <w:rStyle w:val="NormalTok"/>
+        </w:rPr>
+        <w:t xml:space="preserve"> </w:t>
+      </w:r>
+      <w:r>
+        <w:rPr>
+          <w:rStyle w:val="NormalTok"/>
+        </w:rPr>
+        <w:t xml:space="preserve"> </w:t>
+      </w:r>
+      <w:r>
+        <w:rPr>
+          <w:rStyle w:val="NormalTok"/>
+        </w:rPr>
+        <w:t xml:space="preserve"> </w:t>
+      </w:r>
+      <w:r>
+        <w:rPr>
+          <w:rStyle w:val="NormalTok"/>
+        </w:rPr>
+        <w:t xml:space="preserve"> </w:t>
+      </w:r>
+      <w:r>
+        <w:rPr>
+          <w:rStyle w:val="NormalTok"/>
+        </w:rPr>
+        <w:t xml:space="preserve"> </w:t>
+      </w:r>
+      <w:r>
+        <w:rPr>
+          <w:rStyle w:val="NormalTok"/>
+        </w:rPr>
+        <w:t xml:space="preserve"> </w:t>
+      </w:r>
+      <w:r>
+        <w:rPr>
+          <w:rStyle w:val="NormalTok"/>
+        </w:rPr>
+        <w:t xml:space="preserve"> </w:t>
+      </w:r>
+      <w:r>
+        <w:rPr>
+          <w:rStyle w:val="NormalTok"/>
+        </w:rPr>
+        <w:t xml:space="preserve"> </w:t>
+      </w:r>
+      <w:r>
+        <w:rPr>
+          <w:rStyle w:val="NormalTok"/>
+        </w:rPr>
+        <w:t xml:space="preserve"> </w:t>
+      </w:r>
+      <w:r>
+        <w:rPr>
+          <w:rStyle w:val="NormalTok"/>
+        </w:rPr>
+        <w:t xml:space="preserve"> </w:t>
+      </w:r>
+      <w:r>
+        <w:rPr>
+          <w:rStyle w:val="NormalTok"/>
+        </w:rPr>
+        <w:t xml:space="preserve"> </w:t>
+      </w:r>
+      <w:r>
+        <w:rPr>
+          <w:rStyle w:val="NormalTok"/>
+        </w:rPr>
+        <w:t xml:space="preserve"> </w:t>
+      </w:r>
+      <w:r>
+        <w:rPr>
+          <w:rStyle w:val="NormalTok"/>
+        </w:rPr>
+        <w:t xml:space="preserve"> </w:t>
+      </w:r>
+      <w:r>
+        <w:rPr>
+          <w:rStyle w:val="NormalTok"/>
+        </w:rPr>
+        <w:t xml:space="preserve"> </w:t>
+      </w:r>
+      <w:r>
+        <w:rPr>
+          <w:rStyle w:val="DataTypeTok"/>
+        </w:rPr>
+        <w:t xml:space="preserve">ntree=</w:t>
+      </w:r>
+      <w:r>
+        <w:rPr>
+          <w:rStyle w:val="NormalTok"/>
+        </w:rPr>
+        <w:t xml:space="preserve"> </w:t>
+      </w:r>
+      <w:r>
+        <w:rPr>
+          <w:rStyle w:val="DecValTok"/>
+        </w:rPr>
+        <w:t xml:space="preserve">500</w:t>
+      </w:r>
+      <w:r>
+        <w:rPr>
+          <w:rStyle w:val="NormalTok"/>
+        </w:rPr>
+        <w:t xml:space="preserve">, </w:t>
+      </w:r>
+      <w:r>
+        <w:br w:type="textWrapping"/>
+      </w:r>
+      <w:r>
+        <w:rPr>
+          <w:rStyle w:val="NormalTok"/>
+        </w:rPr>
+        <w:t xml:space="preserve"> </w:t>
+      </w:r>
+      <w:r>
+        <w:rPr>
+          <w:rStyle w:val="NormalTok"/>
+        </w:rPr>
+        <w:t xml:space="preserve"> </w:t>
+      </w:r>
+      <w:r>
+        <w:rPr>
+          <w:rStyle w:val="NormalTok"/>
+        </w:rPr>
+        <w:t xml:space="preserve"> </w:t>
+      </w:r>
+      <w:r>
+        <w:rPr>
+          <w:rStyle w:val="NormalTok"/>
+        </w:rPr>
+        <w:t xml:space="preserve"> </w:t>
+      </w:r>
+      <w:r>
+        <w:rPr>
+          <w:rStyle w:val="NormalTok"/>
+        </w:rPr>
+        <w:t xml:space="preserve"> </w:t>
+      </w:r>
+      <w:r>
+        <w:rPr>
+          <w:rStyle w:val="NormalTok"/>
+        </w:rPr>
+        <w:t xml:space="preserve"> </w:t>
+      </w:r>
+      <w:r>
+        <w:rPr>
+          <w:rStyle w:val="NormalTok"/>
+        </w:rPr>
+        <w:t xml:space="preserve"> </w:t>
+      </w:r>
+      <w:r>
+        <w:rPr>
+          <w:rStyle w:val="NormalTok"/>
+        </w:rPr>
+        <w:t xml:space="preserve"> </w:t>
+      </w:r>
+      <w:r>
+        <w:rPr>
+          <w:rStyle w:val="NormalTok"/>
+        </w:rPr>
+        <w:t xml:space="preserve"> </w:t>
+      </w:r>
+      <w:r>
+        <w:rPr>
+          <w:rStyle w:val="NormalTok"/>
+        </w:rPr>
+        <w:t xml:space="preserve"> </w:t>
+      </w:r>
+      <w:r>
+        <w:rPr>
+          <w:rStyle w:val="NormalTok"/>
+        </w:rPr>
+        <w:t xml:space="preserve"> </w:t>
+      </w:r>
+      <w:r>
+        <w:rPr>
+          <w:rStyle w:val="NormalTok"/>
+        </w:rPr>
+        <w:t xml:space="preserve"> </w:t>
+      </w:r>
+      <w:r>
+        <w:rPr>
+          <w:rStyle w:val="NormalTok"/>
+        </w:rPr>
+        <w:t xml:space="preserve"> </w:t>
+      </w:r>
+      <w:r>
+        <w:rPr>
+          <w:rStyle w:val="NormalTok"/>
+        </w:rPr>
+        <w:t xml:space="preserve"> </w:t>
+      </w:r>
+      <w:r>
+        <w:rPr>
+          <w:rStyle w:val="NormalTok"/>
+        </w:rPr>
+        <w:t xml:space="preserve"> </w:t>
+      </w:r>
+      <w:r>
+        <w:rPr>
+          <w:rStyle w:val="NormalTok"/>
+        </w:rPr>
+        <w:t xml:space="preserve"> </w:t>
+      </w:r>
+      <w:r>
+        <w:rPr>
+          <w:rStyle w:val="NormalTok"/>
+        </w:rPr>
+        <w:t xml:space="preserve"> </w:t>
+      </w:r>
+      <w:r>
+        <w:rPr>
+          <w:rStyle w:val="NormalTok"/>
+        </w:rPr>
+        <w:t xml:space="preserve"> </w:t>
+      </w:r>
+      <w:r>
+        <w:rPr>
+          <w:rStyle w:val="NormalTok"/>
+        </w:rPr>
+        <w:t xml:space="preserve"> </w:t>
+      </w:r>
+      <w:r>
+        <w:rPr>
+          <w:rStyle w:val="NormalTok"/>
+        </w:rPr>
+        <w:t xml:space="preserve"> </w:t>
+      </w:r>
+      <w:r>
+        <w:rPr>
+          <w:rStyle w:val="NormalTok"/>
+        </w:rPr>
+        <w:t xml:space="preserve"> </w:t>
+      </w:r>
+      <w:r>
+        <w:rPr>
+          <w:rStyle w:val="NormalTok"/>
+        </w:rPr>
+        <w:t xml:space="preserve"> </w:t>
+      </w:r>
+      <w:r>
+        <w:rPr>
+          <w:rStyle w:val="NormalTok"/>
+        </w:rPr>
+        <w:t xml:space="preserve"> </w:t>
+      </w:r>
+      <w:r>
+        <w:rPr>
+          <w:rStyle w:val="NormalTok"/>
+        </w:rPr>
+        <w:t xml:space="preserve"> </w:t>
+      </w:r>
+      <w:r>
+        <w:rPr>
+          <w:rStyle w:val="DataTypeTok"/>
+        </w:rPr>
+        <w:t xml:space="preserve">importance =</w:t>
+      </w:r>
+      <w:r>
+        <w:rPr>
+          <w:rStyle w:val="NormalTok"/>
+        </w:rPr>
+        <w:t xml:space="preserve"> </w:t>
+      </w:r>
+      <w:r>
+        <w:rPr>
+          <w:rStyle w:val="OtherTok"/>
+        </w:rPr>
+        <w:t xml:space="preserve">TRUE</w:t>
+      </w:r>
+      <w:r>
+        <w:rPr>
+          <w:rStyle w:val="NormalTok"/>
+        </w:rPr>
+        <w:t xml:space="preserve">)</w:t>
+      </w:r>
+    </w:p>
+    <w:p>
+      <w:pPr>
+        <w:pStyle w:val="FirstParagraph"/>
+      </w:pPr>
+      <w:r>
+        <w:t xml:space="preserve">The function utilizes the package</w:t>
+      </w:r>
+      <w:r>
+        <w:t xml:space="preserve"> </w:t>
+      </w:r>
+      <w:r>
+        <w:rPr>
+          <w:rStyle w:val="VerbatimChar"/>
+        </w:rPr>
+        <w:t xml:space="preserve">randomForest</w:t>
+      </w:r>
+      <w:r>
+        <w:t xml:space="preserve">. Random Forest algorithms work by generating individual trees by bootstrapping the data. At each tree a small number of variables are then randomly selected from all the variables in the data frame. This node is then split by selecting the best predictor variable from the random subset of variables. In order to determine which variables are the most important, Random Forest permutates one variable at a time and looks at the corresponding change in the model's mean standard error. For example if the variable</w:t>
+      </w:r>
+      <w:r>
+        <w:t xml:space="preserve"> </w:t>
+      </w:r>
+      <w:r>
+        <w:rPr>
+          <w:rStyle w:val="VerbatimChar"/>
+        </w:rPr>
+        <w:t xml:space="preserve">MIC Rv Strain</w:t>
+      </w:r>
+      <w:r>
+        <w:t xml:space="preserve"> </w:t>
+      </w:r>
+      <w:r>
+        <w:t xml:space="preserve">is removed then the mean standard error of the entire model increases by 14.5%.</w:t>
       </w:r>
     </w:p>
     <w:p>
@@ -4349,41 +5024,6 @@
         <w:pStyle w:val="BodyText"/>
       </w:pPr>
       <w:r>
-        <w:t xml:space="preserve">The function utilizes the package</w:t>
-      </w:r>
-      <w:r>
-        <w:t xml:space="preserve"> </w:t>
-      </w:r>
-      <w:r>
-        <w:rPr>
-          <w:rStyle w:val="VerbatimChar"/>
-        </w:rPr>
-        <w:t xml:space="preserve">randomForest</w:t>
-      </w:r>
-      <w:r>
-        <w:t xml:space="preserve">. Random Forest algorethims work by generating individual trees by bootstrapping the data. At each tree a small number of varibles are then randomly selected from all the varaibles in the data frame. This node is then split by selecting the best predictor variable from the random subset of varaibles. In order to determine which variables are the most important, Random Forest permutates one variable at a time and looks at the cooresponding change in the model's mean standard error. For example if the variable</w:t>
-      </w:r>
-      <w:r>
-        <w:t xml:space="preserve"> </w:t>
-      </w:r>
-      <w:r>
-        <w:rPr>
-          <w:rStyle w:val="VerbatimChar"/>
-        </w:rPr>
-        <w:t xml:space="preserve">MIC Rv Strain</w:t>
-      </w:r>
-      <w:r>
-        <w:t xml:space="preserve"> </w:t>
-      </w:r>
-      <w:r>
-        <w:t xml:space="preserve">is removed then the mean standard error of the entire model increases by 14.5%.</w:t>
-      </w:r>
-    </w:p>
-    <w:p>
-      <w:pPr>
-        <w:pStyle w:val="BodyText"/>
-      </w:pPr>
-      <w:r>
         <w:t xml:space="preserve">The function randomForest does not work if there are any missing variables in the data set. As a result, missing variables are replaced using a columns mean/mode. This feature is illustrated in the call na.action = na.roughfix. The function</w:t>
       </w:r>
       <w:r>
@@ -4399,15 +5039,15 @@
         <w:t xml:space="preserve"> </w:t>
       </w:r>
       <w:r>
-        <w:t xml:space="preserve">has Random Forest create 500 unique trees and utilize 6 randomly selected variables at each tree. 500 was choosen because it produces a reliable model while also reducing computational power. 6 variables were choosen at each because the default method is: total number of variables / 3, which equates to 6. Other number of variable selection (such as 3 and 12) were each tried; however, there was no noticiable in either model compared to the default.</w:t>
+        <w:t xml:space="preserve">has Random Forest create 500 unique trees and utilize 6 randomly selected variables at each tree. 500 was chosen because it produces a reliable model while also reducing computational power. 6 variables were chosen at each because the default method is: total number of variables / 3, which equates to 6. Other number of variable selection (such as 3 and 12) were each tried; however, there was no noticeable in either model compared to the default.</w:t>
       </w:r>
     </w:p>
     <w:p>
       <w:pPr>
         <w:pStyle w:val="Heading1"/>
       </w:pPr>
-      <w:bookmarkStart w:id="45" w:name="room-for-errors"/>
-      <w:bookmarkEnd w:id="45"/>
+      <w:bookmarkStart w:id="47" w:name="room-for-errors"/>
+      <w:bookmarkEnd w:id="47"/>
       <w:r>
         <w:t xml:space="preserve">Room for errors</w:t>
       </w:r>
@@ -4436,8 +5076,8 @@
       <w:pPr>
         <w:pStyle w:val="Heading1"/>
       </w:pPr>
-      <w:bookmarkStart w:id="46" w:name="next-steps"/>
-      <w:bookmarkEnd w:id="46"/>
+      <w:bookmarkStart w:id="48" w:name="next-steps"/>
+      <w:bookmarkEnd w:id="48"/>
       <w:r>
         <w:t xml:space="preserve">Next steps</w:t>
       </w:r>
@@ -4558,7 +5198,7 @@
     </w:lvl>
   </w:abstractNum>
   <w:abstractNum w:abstractNumId="990">
-    <w:nsid w:val="83f3d9eb"/>
+    <w:nsid w:val="462b7a3e"/>
     <w:multiLevelType w:val="multilevel"/>
     <w:lvl w:ilvl="0">
       <w:numFmt w:val="bullet"/>
@@ -4639,7 +5279,7 @@
     </w:lvl>
   </w:abstractNum>
   <w:abstractNum w:abstractNumId="991">
-    <w:nsid w:val="6f89ad89"/>
+    <w:nsid w:val="c02d9e23"/>
     <w:multiLevelType w:val="multilevel"/>
     <w:lvl w:ilvl="0">
       <w:numFmt w:val="bullet"/>

</xml_diff>